<commit_message>
add a slide; write report conclusion
</commit_message>
<xml_diff>
--- a/team20_phase3_report+proj_arch.docx
+++ b/team20_phase3_report+proj_arch.docx
@@ -18,7 +18,7 @@
     </w:p>
     <w:p>
       <w:pPr>
-        <w:ind w:firstLineChars="100" w:firstLine="200"/>
+        <w:ind w:firstLineChars="50" w:firstLine="100"/>
       </w:pPr>
       <w:r>
         <w:t xml:space="preserve">In this phase, </w:t>
@@ -33,7 +33,26 @@
         <w:t xml:space="preserve"> </w:t>
       </w:r>
       <w:r>
-        <w:t xml:space="preserve">After that, we confirmed that the result is correctly displayed on the console through SPIM, and calculated instruction count in manually and calculated it in SPIM. </w:t>
+        <w:t xml:space="preserve">After that, we confirmed that the result is correctly displayed on the console through </w:t>
+      </w:r>
+      <w:proofErr w:type="spellStart"/>
+      <w:r>
+        <w:t>QtSpim</w:t>
+      </w:r>
+      <w:proofErr w:type="spellEnd"/>
+      <w:r>
+        <w:t>, and calculated instruction count in manually and calculated it in</w:t>
+      </w:r>
+      <w:r>
+        <w:t xml:space="preserve"> </w:t>
+      </w:r>
+      <w:proofErr w:type="spellStart"/>
+      <w:r>
+        <w:t>QtSpim</w:t>
+      </w:r>
+      <w:proofErr w:type="spellEnd"/>
+      <w:r>
+        <w:t xml:space="preserve">. </w:t>
       </w:r>
       <w:r>
         <w:t>Finally,</w:t>
@@ -41,6 +60,8 @@
       <w:r>
         <w:t xml:space="preserve"> we compared the two to confirm the error.</w:t>
       </w:r>
+      <w:bookmarkStart w:id="0" w:name="_GoBack"/>
+      <w:bookmarkEnd w:id="0"/>
     </w:p>
     <w:p/>
     <w:p>
@@ -17084,8 +17105,6 @@
       <w:pPr>
         <w:pStyle w:val="1"/>
       </w:pPr>
-      <w:bookmarkStart w:id="0" w:name="_GoBack"/>
-      <w:bookmarkEnd w:id="0"/>
       <w:r>
         <w:t>Execution Time Estimate</w:t>
       </w:r>
@@ -17402,9 +17421,6 @@
       <w:pPr>
         <w:keepNext/>
         <w:jc w:val="center"/>
-        <w:rPr>
-          <w:rFonts w:hint="eastAsia"/>
-        </w:rPr>
       </w:pPr>
       <w:r>
         <w:rPr>
@@ -17451,21 +17467,31 @@
       <w:pPr>
         <w:pStyle w:val="a8"/>
         <w:jc w:val="center"/>
-        <w:rPr>
-          <w:rFonts w:hint="eastAsia"/>
-        </w:rPr>
       </w:pPr>
       <w:r>
         <w:t xml:space="preserve">Figure </w:t>
       </w:r>
-      <w:fldSimple w:instr=" SEQ Figure \* ARABIC ">
-        <w:r>
-          <w:rPr>
-            <w:noProof/>
-          </w:rPr>
-          <w:t>1</w:t>
-        </w:r>
-      </w:fldSimple>
+      <w:r>
+        <w:fldChar w:fldCharType="begin"/>
+      </w:r>
+      <w:r>
+        <w:instrText xml:space="preserve"> SEQ Figure \* ARABIC </w:instrText>
+      </w:r>
+      <w:r>
+        <w:fldChar w:fldCharType="separate"/>
+      </w:r>
+      <w:r>
+        <w:rPr>
+          <w:noProof/>
+        </w:rPr>
+        <w:t>1</w:t>
+      </w:r>
+      <w:r>
+        <w:rPr>
+          <w:noProof/>
+        </w:rPr>
+        <w:fldChar w:fldCharType="end"/>
+      </w:r>
       <w:r>
         <w:t xml:space="preserve"> </w:t>
       </w:r>
@@ -17552,14 +17578,27 @@
       <w:r>
         <w:t xml:space="preserve">Figure </w:t>
       </w:r>
-      <w:fldSimple w:instr=" SEQ Figure \* ARABIC ">
-        <w:r>
-          <w:rPr>
-            <w:noProof/>
-          </w:rPr>
-          <w:t>2</w:t>
-        </w:r>
-      </w:fldSimple>
+      <w:r>
+        <w:fldChar w:fldCharType="begin"/>
+      </w:r>
+      <w:r>
+        <w:instrText xml:space="preserve"> SEQ Figure \* ARABIC </w:instrText>
+      </w:r>
+      <w:r>
+        <w:fldChar w:fldCharType="separate"/>
+      </w:r>
+      <w:r>
+        <w:rPr>
+          <w:noProof/>
+        </w:rPr>
+        <w:t>2</w:t>
+      </w:r>
+      <w:r>
+        <w:rPr>
+          <w:noProof/>
+        </w:rPr>
+        <w:fldChar w:fldCharType="end"/>
+      </w:r>
       <w:r>
         <w:t xml:space="preserve"> Output result of Phase 1</w:t>
       </w:r>
@@ -17575,13 +17614,109 @@
         <w:t>)</w:t>
       </w:r>
     </w:p>
-    <w:p>
-      <w:r>
+    <w:p/>
+    <w:p>
+      <w:pPr>
+        <w:ind w:firstLineChars="50" w:firstLine="100"/>
         <w:rPr>
           <w:rFonts w:hint="eastAsia"/>
         </w:rPr>
+      </w:pPr>
+      <w:r>
+        <w:t xml:space="preserve">The measured execution time </w:t>
+      </w:r>
+      <w:r>
+        <w:t xml:space="preserve">obtained from </w:t>
+      </w:r>
+      <w:proofErr w:type="spellStart"/>
+      <w:r>
+        <w:t>QtSpim</w:t>
+      </w:r>
+      <w:proofErr w:type="spellEnd"/>
+      <w:r>
+        <w:t xml:space="preserve"> simulator is </w:t>
+      </w:r>
+      <w:r>
+        <w:rPr>
+          <w:rFonts w:hint="eastAsia"/>
+        </w:rPr>
         <w:t>64600 instructions</w:t>
       </w:r>
+      <w:r>
+        <w:t>.</w:t>
+      </w:r>
+      <w:r>
+        <w:t xml:space="preserve"> </w:t>
+      </w:r>
+      <w:r>
+        <w:t xml:space="preserve">The console output </w:t>
+      </w:r>
+      <w:r>
+        <w:t xml:space="preserve">of the </w:t>
+      </w:r>
+      <w:proofErr w:type="spellStart"/>
+      <w:r>
+        <w:t>QtSpim</w:t>
+      </w:r>
+      <w:proofErr w:type="spellEnd"/>
+      <w:r>
+        <w:t xml:space="preserve"> (Figure 1) </w:t>
+      </w:r>
+      <w:r>
+        <w:t>means the distance of the shortest tour and the ordered node numbers of the shortest route, respectively.</w:t>
+      </w:r>
+      <w:r>
+        <w:rPr>
+          <w:rFonts w:hint="eastAsia"/>
+        </w:rPr>
+        <w:t xml:space="preserve"> </w:t>
+      </w:r>
+    </w:p>
+    <w:p>
+      <w:pPr>
+        <w:ind w:firstLineChars="50" w:firstLine="100"/>
+      </w:pPr>
+      <w:r>
+        <w:t>We could also confirm the answer gave from the assembly program which manually compiled by our hand is the same as the answer of the C program</w:t>
+      </w:r>
+      <w:r>
+        <w:t xml:space="preserve"> (Figu</w:t>
+      </w:r>
+      <w:r>
+        <w:t>re</w:t>
+      </w:r>
+      <w:r>
+        <w:t xml:space="preserve"> 2)</w:t>
+      </w:r>
+      <w:r>
+        <w:t xml:space="preserve">. The </w:t>
+      </w:r>
+      <w:proofErr w:type="spellStart"/>
+      <w:proofErr w:type="gramStart"/>
+      <w:r>
+        <w:t>tsp.s</w:t>
+      </w:r>
+      <w:proofErr w:type="spellEnd"/>
+      <w:proofErr w:type="gramEnd"/>
+      <w:r>
+        <w:t xml:space="preserve"> can run on the </w:t>
+      </w:r>
+      <w:proofErr w:type="spellStart"/>
+      <w:r>
+        <w:t>QtSpim</w:t>
+      </w:r>
+      <w:proofErr w:type="spellEnd"/>
+      <w:r>
+        <w:t xml:space="preserve"> simulator like the C program </w:t>
+      </w:r>
+      <w:proofErr w:type="spellStart"/>
+      <w:r>
+        <w:t>tsp.c</w:t>
+      </w:r>
+      <w:proofErr w:type="spellEnd"/>
+      <w:r>
+        <w:t xml:space="preserve"> can run on the desktop computer.</w:t>
+      </w:r>
     </w:p>
     <w:p/>
     <w:p>
@@ -17592,7 +17727,22 @@
         <w:t>Conclusion</w:t>
       </w:r>
     </w:p>
-    <w:p/>
+    <w:p>
+      <w:pPr>
+        <w:ind w:firstLineChars="50" w:firstLine="100"/>
+      </w:pPr>
+      <w:r>
+        <w:t xml:space="preserve">We adopted the DFS algorithm which uses pruning to deal with the TSP in this project. The high-level language program is coded using C, and then we manually compiled the C program into MIPS assembly. We first estimate the execution time of assembly code program in terms of the number of instructions executed. Finally, we compared the real execution time get from simulation over the </w:t>
+      </w:r>
+      <w:proofErr w:type="spellStart"/>
+      <w:r>
+        <w:t>QtSpim</w:t>
+      </w:r>
+      <w:proofErr w:type="spellEnd"/>
+      <w:r>
+        <w:t xml:space="preserve"> simulator with the estimated time, and found the gap was about 30000 instructions.</w:t>
+      </w:r>
+    </w:p>
     <w:p/>
     <w:sectPr>
       <w:footerReference w:type="default" r:id="rId9"/>
@@ -17993,6 +18143,7 @@
     <w:lsdException w:name="HTML Sample" w:semiHidden="1" w:unhideWhenUsed="1"/>
     <w:lsdException w:name="HTML Typewriter" w:semiHidden="1" w:unhideWhenUsed="1"/>
     <w:lsdException w:name="HTML Variable" w:semiHidden="1" w:unhideWhenUsed="1"/>
+    <w:lsdException w:name="Normal Table" w:semiHidden="1" w:unhideWhenUsed="1"/>
     <w:lsdException w:name="annotation subject" w:semiHidden="1" w:unhideWhenUsed="1"/>
     <w:lsdException w:name="No List" w:semiHidden="1" w:unhideWhenUsed="1"/>
     <w:lsdException w:name="Outline List 1" w:semiHidden="1" w:unhideWhenUsed="1"/>
@@ -18036,8 +18187,10 @@
     <w:lsdException w:name="Table Elegant" w:semiHidden="1" w:unhideWhenUsed="1"/>
     <w:lsdException w:name="Table Professional" w:semiHidden="1" w:unhideWhenUsed="1"/>
     <w:lsdException w:name="Table Subtle 1" w:semiHidden="1" w:unhideWhenUsed="1"/>
+    <w:lsdException w:name="Table Subtle 2" w:semiHidden="1" w:unhideWhenUsed="1"/>
     <w:lsdException w:name="Table Web 1" w:semiHidden="1" w:unhideWhenUsed="1"/>
     <w:lsdException w:name="Table Web 2" w:semiHidden="1" w:unhideWhenUsed="1"/>
+    <w:lsdException w:name="Table Web 3" w:semiHidden="1" w:unhideWhenUsed="1"/>
     <w:lsdException w:name="Balloon Text" w:semiHidden="1" w:unhideWhenUsed="1"/>
     <w:lsdException w:name="Table Grid" w:uiPriority="39"/>
     <w:lsdException w:name="Table Theme" w:semiHidden="1" w:unhideWhenUsed="1"/>
@@ -18309,7 +18462,6 @@
   <w:style w:type="character" w:default="1" w:styleId="a0">
     <w:name w:val="Default Paragraph Font"/>
     <w:uiPriority w:val="1"/>
-    <w:semiHidden/>
     <w:unhideWhenUsed/>
   </w:style>
   <w:style w:type="table" w:default="1" w:styleId="a1">
@@ -18511,6 +18663,28 @@
     <w:name w:val="msonormal"/>
     <w:basedOn w:val="a"/>
     <w:rsid w:val="00567E97"/>
+    <w:pPr>
+      <w:widowControl/>
+      <w:wordWrap/>
+      <w:autoSpaceDE/>
+      <w:autoSpaceDN/>
+      <w:spacing w:before="100" w:beforeAutospacing="1" w:after="100" w:afterAutospacing="1" w:line="240" w:lineRule="auto"/>
+      <w:jc w:val="left"/>
+    </w:pPr>
+    <w:rPr>
+      <w:rFonts w:ascii="굴림" w:eastAsia="굴림" w:hAnsi="굴림" w:cs="굴림"/>
+      <w:kern w:val="0"/>
+      <w:sz w:val="24"/>
+      <w:szCs w:val="24"/>
+    </w:rPr>
+  </w:style>
+  <w:style w:type="paragraph" w:styleId="a9">
+    <w:name w:val="Normal (Web)"/>
+    <w:basedOn w:val="a"/>
+    <w:uiPriority w:val="99"/>
+    <w:semiHidden/>
+    <w:unhideWhenUsed/>
+    <w:rsid w:val="00245DA4"/>
     <w:pPr>
       <w:widowControl/>
       <w:wordWrap/>
@@ -18829,7 +19003,7 @@
 </file>
 
 <file path=customXml/itemProps1.xml><?xml version="1.0" encoding="utf-8"?>
-<ds:datastoreItem xmlns:ds="http://schemas.openxmlformats.org/officeDocument/2006/customXml" ds:itemID="{4AD7FD1B-E3B8-46A5-BA08-EAC2594ED795}">
+<ds:datastoreItem xmlns:ds="http://schemas.openxmlformats.org/officeDocument/2006/customXml" ds:itemID="{31407AED-97D5-400F-A9C2-9304B011DFF0}">
   <ds:schemaRefs>
     <ds:schemaRef ds:uri="http://schemas.openxmlformats.org/officeDocument/2006/bibliography"/>
   </ds:schemaRefs>

</xml_diff>

<commit_message>
compare btw execution times
</commit_message>
<xml_diff>
--- a/team20_phase3_report+proj_arch.docx
+++ b/team20_phase3_report+proj_arch.docx
@@ -60,8 +60,6 @@
       <w:r>
         <w:t xml:space="preserve"> we compared the two to confirm the error.</w:t>
       </w:r>
-      <w:bookmarkStart w:id="0" w:name="_GoBack"/>
-      <w:bookmarkEnd w:id="0"/>
     </w:p>
     <w:p/>
     <w:p>
@@ -17471,27 +17469,14 @@
       <w:r>
         <w:t xml:space="preserve">Figure </w:t>
       </w:r>
-      <w:r>
-        <w:fldChar w:fldCharType="begin"/>
-      </w:r>
-      <w:r>
-        <w:instrText xml:space="preserve"> SEQ Figure \* ARABIC </w:instrText>
-      </w:r>
-      <w:r>
-        <w:fldChar w:fldCharType="separate"/>
-      </w:r>
-      <w:r>
-        <w:rPr>
-          <w:noProof/>
-        </w:rPr>
-        <w:t>1</w:t>
-      </w:r>
-      <w:r>
-        <w:rPr>
-          <w:noProof/>
-        </w:rPr>
-        <w:fldChar w:fldCharType="end"/>
-      </w:r>
+      <w:fldSimple w:instr=" SEQ Figure \* ARABIC ">
+        <w:r>
+          <w:rPr>
+            <w:noProof/>
+          </w:rPr>
+          <w:t>1</w:t>
+        </w:r>
+      </w:fldSimple>
       <w:r>
         <w:t xml:space="preserve"> </w:t>
       </w:r>
@@ -17578,27 +17563,14 @@
       <w:r>
         <w:t xml:space="preserve">Figure </w:t>
       </w:r>
-      <w:r>
-        <w:fldChar w:fldCharType="begin"/>
-      </w:r>
-      <w:r>
-        <w:instrText xml:space="preserve"> SEQ Figure \* ARABIC </w:instrText>
-      </w:r>
-      <w:r>
-        <w:fldChar w:fldCharType="separate"/>
-      </w:r>
-      <w:r>
-        <w:rPr>
-          <w:noProof/>
-        </w:rPr>
-        <w:t>2</w:t>
-      </w:r>
-      <w:r>
-        <w:rPr>
-          <w:noProof/>
-        </w:rPr>
-        <w:fldChar w:fldCharType="end"/>
-      </w:r>
+      <w:fldSimple w:instr=" SEQ Figure \* ARABIC ">
+        <w:r>
+          <w:rPr>
+            <w:noProof/>
+          </w:rPr>
+          <w:t>2</w:t>
+        </w:r>
+      </w:fldSimple>
       <w:r>
         <w:t xml:space="preserve"> Output result of Phase 1</w:t>
       </w:r>
@@ -17614,19 +17586,41 @@
         <w:t>)</w:t>
       </w:r>
     </w:p>
-    <w:p/>
     <w:p>
       <w:pPr>
         <w:ind w:firstLineChars="50" w:firstLine="100"/>
+      </w:pPr>
+      <w:r>
+        <w:t xml:space="preserve">The measured execution time </w:t>
+      </w:r>
+      <w:r>
+        <w:t xml:space="preserve">obtained from </w:t>
+      </w:r>
+      <w:proofErr w:type="spellStart"/>
+      <w:r>
+        <w:t>QtSpim</w:t>
+      </w:r>
+      <w:proofErr w:type="spellEnd"/>
+      <w:r>
+        <w:t xml:space="preserve"> simulator is </w:t>
+      </w:r>
+      <w:r>
         <w:rPr>
           <w:rFonts w:hint="eastAsia"/>
         </w:rPr>
-      </w:pPr>
-      <w:r>
-        <w:t xml:space="preserve">The measured execution time </w:t>
-      </w:r>
-      <w:r>
-        <w:t xml:space="preserve">obtained from </w:t>
+        <w:t>64600 instructions</w:t>
+      </w:r>
+      <w:r>
+        <w:t>.</w:t>
+      </w:r>
+      <w:r>
+        <w:t xml:space="preserve"> </w:t>
+      </w:r>
+      <w:r>
+        <w:t xml:space="preserve">The console output </w:t>
+      </w:r>
+      <w:r>
+        <w:t xml:space="preserve">of the </w:t>
       </w:r>
       <w:proofErr w:type="spellStart"/>
       <w:r>
@@ -17634,25 +17628,97 @@
       </w:r>
       <w:proofErr w:type="spellEnd"/>
       <w:r>
-        <w:t xml:space="preserve"> simulator is </w:t>
-      </w:r>
-      <w:r>
+        <w:t xml:space="preserve"> (Figure 1) </w:t>
+      </w:r>
+      <w:r>
+        <w:t>means the distance of the shortest tour and the ordered node numbers of the shortest route, respectively.</w:t>
+      </w:r>
+    </w:p>
+    <w:p>
+      <w:pPr>
+        <w:ind w:firstLineChars="50" w:firstLine="100"/>
+      </w:pPr>
+      <w:r>
+        <w:t>We could also confirm the answer gave from the assembly program which manually compiled by our hand is the same as the answer of the C program</w:t>
+      </w:r>
+      <w:r>
+        <w:t xml:space="preserve"> (Figu</w:t>
+      </w:r>
+      <w:r>
+        <w:t>re</w:t>
+      </w:r>
+      <w:r>
+        <w:t xml:space="preserve"> 2)</w:t>
+      </w:r>
+      <w:r>
+        <w:t xml:space="preserve">. The </w:t>
+      </w:r>
+      <w:proofErr w:type="spellStart"/>
+      <w:proofErr w:type="gramStart"/>
+      <w:r>
+        <w:t>tsp.s</w:t>
+      </w:r>
+      <w:proofErr w:type="spellEnd"/>
+      <w:proofErr w:type="gramEnd"/>
+      <w:r>
+        <w:t xml:space="preserve"> can run on the </w:t>
+      </w:r>
+      <w:proofErr w:type="spellStart"/>
+      <w:r>
+        <w:t>QtSpim</w:t>
+      </w:r>
+      <w:proofErr w:type="spellEnd"/>
+      <w:r>
+        <w:t xml:space="preserve"> simulator like the C program </w:t>
+      </w:r>
+      <w:proofErr w:type="spellStart"/>
+      <w:r>
+        <w:t>tsp.c</w:t>
+      </w:r>
+      <w:proofErr w:type="spellEnd"/>
+      <w:r>
+        <w:t xml:space="preserve"> can run on the desktop computer.</w:t>
+      </w:r>
+    </w:p>
+    <w:p>
+      <w:pPr>
+        <w:ind w:firstLineChars="50" w:firstLine="100"/>
         <w:rPr>
           <w:rFonts w:hint="eastAsia"/>
         </w:rPr>
-        <w:t>64600 instructions</w:t>
-      </w:r>
-      <w:r>
-        <w:t>.</w:t>
-      </w:r>
-      <w:r>
-        <w:t xml:space="preserve"> </w:t>
-      </w:r>
-      <w:r>
-        <w:t xml:space="preserve">The console output </w:t>
-      </w:r>
-      <w:r>
-        <w:t xml:space="preserve">of the </w:t>
+      </w:pPr>
+      <w:r>
+        <w:t>Note that when the estimated execution time 97300 was computed, the pruned explore route taken by backtracking was not considered. The backtracking condition was if the next distance of current exploring route is not shorter than the current shortest distan</w:t>
+      </w:r>
+      <w:r>
+        <w:t>ce</w:t>
+      </w:r>
+      <w:r>
+        <w:t xml:space="preserve"> then the following examination does not have to be done for this route. </w:t>
+      </w:r>
+      <w:r>
+        <w:t>Using this way, we can get the actual execution time with the pruning which is only 2/3 of the estimated execution time.</w:t>
+      </w:r>
+      <w:bookmarkStart w:id="0" w:name="_GoBack"/>
+      <w:bookmarkEnd w:id="0"/>
+    </w:p>
+    <w:p>
+      <w:pPr>
+        <w:pStyle w:val="1"/>
+      </w:pPr>
+      <w:r>
+        <w:t>Conclusion</w:t>
+      </w:r>
+    </w:p>
+    <w:p>
+      <w:pPr>
+        <w:ind w:firstLineChars="50" w:firstLine="100"/>
+        <w:rPr>
+          <w:rFonts w:hint="eastAsia"/>
+        </w:rPr>
+      </w:pPr>
+      <w:r>
+        <w:t xml:space="preserve">We adopted the DFS algorithm which uses pruning to deal with the TSP in this project. The high-level language program is coded using C, and then we manually compiled the C program into MIPS assembly. We first estimate the execution time of assembly code program in terms of the number of instructions executed. Finally, we compared the real execution time get from simulation over the </w:t>
       </w:r>
       <w:proofErr w:type="spellStart"/>
       <w:r>
@@ -17660,90 +17726,9 @@
       </w:r>
       <w:proofErr w:type="spellEnd"/>
       <w:r>
-        <w:t xml:space="preserve"> (Figure 1) </w:t>
-      </w:r>
-      <w:r>
-        <w:t>means the distance of the shortest tour and the ordered node numbers of the shortest route, respectively.</w:t>
-      </w:r>
-      <w:r>
-        <w:rPr>
-          <w:rFonts w:hint="eastAsia"/>
-        </w:rPr>
-        <w:t xml:space="preserve"> </w:t>
-      </w:r>
-    </w:p>
-    <w:p>
-      <w:pPr>
-        <w:ind w:firstLineChars="50" w:firstLine="100"/>
-      </w:pPr>
-      <w:r>
-        <w:t>We could also confirm the answer gave from the assembly program which manually compiled by our hand is the same as the answer of the C program</w:t>
-      </w:r>
-      <w:r>
-        <w:t xml:space="preserve"> (Figu</w:t>
-      </w:r>
-      <w:r>
-        <w:t>re</w:t>
-      </w:r>
-      <w:r>
-        <w:t xml:space="preserve"> 2)</w:t>
-      </w:r>
-      <w:r>
-        <w:t xml:space="preserve">. The </w:t>
-      </w:r>
-      <w:proofErr w:type="spellStart"/>
-      <w:proofErr w:type="gramStart"/>
-      <w:r>
-        <w:t>tsp.s</w:t>
-      </w:r>
-      <w:proofErr w:type="spellEnd"/>
-      <w:proofErr w:type="gramEnd"/>
-      <w:r>
-        <w:t xml:space="preserve"> can run on the </w:t>
-      </w:r>
-      <w:proofErr w:type="spellStart"/>
-      <w:r>
-        <w:t>QtSpim</w:t>
-      </w:r>
-      <w:proofErr w:type="spellEnd"/>
-      <w:r>
-        <w:t xml:space="preserve"> simulator like the C program </w:t>
-      </w:r>
-      <w:proofErr w:type="spellStart"/>
-      <w:r>
-        <w:t>tsp.c</w:t>
-      </w:r>
-      <w:proofErr w:type="spellEnd"/>
-      <w:r>
-        <w:t xml:space="preserve"> can run on the desktop computer.</w:t>
-      </w:r>
-    </w:p>
-    <w:p/>
-    <w:p>
-      <w:pPr>
-        <w:pStyle w:val="1"/>
-      </w:pPr>
-      <w:r>
-        <w:t>Conclusion</w:t>
-      </w:r>
-    </w:p>
-    <w:p>
-      <w:pPr>
-        <w:ind w:firstLineChars="50" w:firstLine="100"/>
-      </w:pPr>
-      <w:r>
-        <w:t xml:space="preserve">We adopted the DFS algorithm which uses pruning to deal with the TSP in this project. The high-level language program is coded using C, and then we manually compiled the C program into MIPS assembly. We first estimate the execution time of assembly code program in terms of the number of instructions executed. Finally, we compared the real execution time get from simulation over the </w:t>
-      </w:r>
-      <w:proofErr w:type="spellStart"/>
-      <w:r>
-        <w:t>QtSpim</w:t>
-      </w:r>
-      <w:proofErr w:type="spellEnd"/>
-      <w:r>
         <w:t xml:space="preserve"> simulator with the estimated time, and found the gap was about 30000 instructions.</w:t>
       </w:r>
     </w:p>
-    <w:p/>
     <w:sectPr>
       <w:footerReference w:type="default" r:id="rId9"/>
       <w:headerReference w:type="first" r:id="rId10"/>
@@ -18462,6 +18447,7 @@
   <w:style w:type="character" w:default="1" w:styleId="a0">
     <w:name w:val="Default Paragraph Font"/>
     <w:uiPriority w:val="1"/>
+    <w:semiHidden/>
     <w:unhideWhenUsed/>
   </w:style>
   <w:style w:type="table" w:default="1" w:styleId="a1">
@@ -19003,7 +18989,7 @@
 </file>
 
 <file path=customXml/itemProps1.xml><?xml version="1.0" encoding="utf-8"?>
-<ds:datastoreItem xmlns:ds="http://schemas.openxmlformats.org/officeDocument/2006/customXml" ds:itemID="{31407AED-97D5-400F-A9C2-9304B011DFF0}">
+<ds:datastoreItem xmlns:ds="http://schemas.openxmlformats.org/officeDocument/2006/customXml" ds:itemID="{2CC5763C-066C-4E32-9A46-1A20B8FBF715}">
   <ds:schemaRefs>
     <ds:schemaRef ds:uri="http://schemas.openxmlformats.org/officeDocument/2006/bibliography"/>
   </ds:schemaRefs>

</xml_diff>